<commit_message>
forgot to save word doc w the text
</commit_message>
<xml_diff>
--- a/WrittenText.docx
+++ b/WrittenText.docx
@@ -6,16 +6,23 @@
       <w:pPr>
         <w:spacing w:line="360" w:lineRule="auto"/>
       </w:pPr>
+      <w:proofErr w:type="spellStart"/>
       <w:r>
         <w:t>Lunacia</w:t>
       </w:r>
-    </w:p>
-    <w:p>
-      <w:pPr>
-        <w:spacing w:line="360" w:lineRule="auto"/>
-      </w:pPr>
-      <w:r>
-        <w:t xml:space="preserve">Lunacia is an atmospheric puzzle / platformer about finding yourself through dreams. I co-lead this project with Yoon Lee. </w:t>
+      <w:proofErr w:type="spellEnd"/>
+    </w:p>
+    <w:p>
+      <w:pPr>
+        <w:spacing w:line="360" w:lineRule="auto"/>
+      </w:pPr>
+      <w:proofErr w:type="spellStart"/>
+      <w:r>
+        <w:t>Lunacia</w:t>
+      </w:r>
+      <w:proofErr w:type="spellEnd"/>
+      <w:r>
+        <w:t xml:space="preserve"> is an atmospheric puzzle / platformer about finding yourself through dreams. I co-lead this project with Yoon Lee. </w:t>
       </w:r>
       <w:r>
         <w:t>I was</w:t>
@@ -110,24 +117,42 @@
         <w:spacing w:line="360" w:lineRule="auto"/>
       </w:pPr>
       <w:r>
-        <w:t>Melody Star! is a rhythm game played with a real piano. Instead of pressing buttons on a controller, players use an electronic instrument to play the actual notes of a song! Join a cast of lovable characters as they strive to become the best musicians in the land!</w:t>
-      </w:r>
-    </w:p>
-    <w:p>
-      <w:pPr>
-        <w:spacing w:line="360" w:lineRule="auto"/>
-      </w:pPr>
-      <w:r>
-        <w:t xml:space="preserve">One of the trickier parts of Melody Star! was </w:t>
-      </w:r>
-      <w:r>
-        <w:t xml:space="preserve">getting </w:t>
-      </w:r>
-    </w:p>
-    <w:p>
-      <w:pPr>
-        <w:spacing w:line="360" w:lineRule="auto"/>
-      </w:pPr>
+        <w:t xml:space="preserve">Melody Star! is a rhythm game played with a real piano. Instead of pressing buttons on a controller, players use an electronic instrument to play the actual notes of a song! </w:t>
+      </w:r>
+      <w:r>
+        <w:t xml:space="preserve">The game follows </w:t>
+      </w:r>
+      <w:r>
+        <w:t>a cast of lovable characters as they strive to become the best musicians in the land!</w:t>
+      </w:r>
+      <w:r>
+        <w:t xml:space="preserve"> I lead this project and </w:t>
+      </w:r>
+      <w:proofErr w:type="gramStart"/>
+      <w:r>
+        <w:t>focused</w:t>
+      </w:r>
+      <w:proofErr w:type="gramEnd"/>
+      <w:r>
+        <w:t xml:space="preserve"> on the tricky technical challenges of creating a system that </w:t>
+      </w:r>
+      <w:r>
+        <w:t xml:space="preserve">adapted songs into </w:t>
+      </w:r>
+      <w:proofErr w:type="spellStart"/>
+      <w:r>
+        <w:t>beatmaps</w:t>
+      </w:r>
+      <w:proofErr w:type="spellEnd"/>
+      <w:r>
+        <w:t xml:space="preserve"> for input from </w:t>
+      </w:r>
+      <w:r>
+        <w:t>any midi controller</w:t>
+      </w:r>
+      <w:r>
+        <w:t xml:space="preserve"> or keyboard.</w:t>
+      </w:r>
     </w:p>
     <w:p>
       <w:pPr>
@@ -174,7 +199,15 @@
         <w:spacing w:line="360" w:lineRule="auto"/>
       </w:pPr>
       <w:r>
-        <w:t xml:space="preserve">Path to Harmony is one of the games I'm most proud of. I led this project as part of VGDev, </w:t>
+        <w:t xml:space="preserve">Path to Harmony is one of the games I'm most proud of. I led this project as part of </w:t>
+      </w:r>
+      <w:proofErr w:type="spellStart"/>
+      <w:r>
+        <w:t>VGDev</w:t>
+      </w:r>
+      <w:proofErr w:type="spellEnd"/>
+      <w:r>
+        <w:t xml:space="preserve">, </w:t>
       </w:r>
       <w:r>
         <w:t>Georgia</w:t>
@@ -192,20 +225,44 @@
         <w:t xml:space="preserve">is a tactics game which </w:t>
       </w:r>
       <w:r>
-        <w:t>follows the adventures of Blair, an idealistic strategist in the Xingatan army</w:t>
-      </w:r>
-      <w:r>
-        <w:t xml:space="preserve">, as they find victory in </w:t>
+        <w:t xml:space="preserve">follows the adventures of Blair, an idealistic strategist in the </w:t>
+      </w:r>
+      <w:proofErr w:type="spellStart"/>
+      <w:r>
+        <w:t>Xingatan</w:t>
+      </w:r>
+      <w:proofErr w:type="spellEnd"/>
+      <w:r>
+        <w:t xml:space="preserve"> army</w:t>
+      </w:r>
+      <w:r>
+        <w:t xml:space="preserve">, as they find victory in battle and discover uncomfortable </w:t>
+      </w:r>
+      <w:proofErr w:type="gramStart"/>
+      <w:r>
+        <w:t>truth’s</w:t>
+      </w:r>
+      <w:proofErr w:type="gramEnd"/>
+      <w:r>
+        <w:t xml:space="preserve"> about their country</w:t>
+      </w:r>
+      <w:r>
+        <w:t>.</w:t>
+      </w:r>
+      <w:r>
+        <w:t xml:space="preserve"> Over six months my team made a fully </w:t>
       </w:r>
       <w:r>
         <w:lastRenderedPageBreak/>
-        <w:t>battle and discover uncomfortable truth’s about their country</w:t>
-      </w:r>
-      <w:r>
-        <w:t>.</w:t>
-      </w:r>
-      <w:r>
-        <w:t xml:space="preserve"> Over six months my team made a fully featured game with a compelling narrative, soundtrack, dozens of levels and units, and deep game play. Heading the project let me develop leadership and project management skills, in addition to game development skills. PtH was my first time architecting a project of its scale, and I learned an enormous amount from my successful decisions as well as the ones that caused growing pains. </w:t>
+        <w:t xml:space="preserve">featured game with a compelling narrative, soundtrack, dozens of levels and units, and deep game play. Heading the project let me develop leadership and project management skills, in addition to game development skills. </w:t>
+      </w:r>
+      <w:proofErr w:type="spellStart"/>
+      <w:r>
+        <w:t>PtH</w:t>
+      </w:r>
+      <w:proofErr w:type="spellEnd"/>
+      <w:r>
+        <w:t xml:space="preserve"> was my first time architecting a project of its scale, and I learned an enormous amount from my successful decisions as well as the ones that caused growing pains. </w:t>
       </w:r>
     </w:p>
     <w:p>
@@ -246,30 +303,55 @@
       <w:pPr>
         <w:spacing w:line="360" w:lineRule="auto"/>
       </w:pPr>
+      <w:proofErr w:type="spellStart"/>
       <w:r>
         <w:t>System.Exit</w:t>
       </w:r>
-    </w:p>
-    <w:p>
-      <w:pPr>
-        <w:spacing w:line="360" w:lineRule="auto"/>
-      </w:pPr>
-      <w:r>
-        <w:t>System.Exit was my first game with VGDev</w:t>
-      </w:r>
+      <w:proofErr w:type="spellEnd"/>
+    </w:p>
+    <w:p>
+      <w:pPr>
+        <w:spacing w:line="360" w:lineRule="auto"/>
+      </w:pPr>
+      <w:proofErr w:type="spellStart"/>
+      <w:r>
+        <w:t>System.Exit</w:t>
+      </w:r>
+      <w:proofErr w:type="spellEnd"/>
+      <w:r>
+        <w:t xml:space="preserve"> was my first game with </w:t>
+      </w:r>
+      <w:proofErr w:type="spellStart"/>
+      <w:r>
+        <w:t>VGDev</w:t>
+      </w:r>
+      <w:proofErr w:type="spellEnd"/>
       <w:r>
         <w:t>, Georgia Tech’s game development club</w:t>
       </w:r>
       <w:r>
-        <w:t>. I had the fortune to work under a patient lead who helped me learn skills that are necessary to work on larger projects, such as developing with an established code base. My work on System.Exit focused on development; I designed and implemented mechanics, items, enemies, and battles.</w:t>
-      </w:r>
-    </w:p>
-    <w:p>
-      <w:pPr>
-        <w:spacing w:line="360" w:lineRule="auto"/>
-      </w:pPr>
-      <w:r>
-        <w:t xml:space="preserve">System.Exit also taught me the value of play testing. </w:t>
+        <w:t xml:space="preserve">. I had the fortune to work under a patient lead who helped me learn skills that are necessary to work on larger projects, such as developing with an established code base. My work on </w:t>
+      </w:r>
+      <w:proofErr w:type="spellStart"/>
+      <w:r>
+        <w:t>System.Exit</w:t>
+      </w:r>
+      <w:proofErr w:type="spellEnd"/>
+      <w:r>
+        <w:t xml:space="preserve"> focused on development; I designed and implemented mechanics, items, enemies, and battles.</w:t>
+      </w:r>
+    </w:p>
+    <w:p>
+      <w:pPr>
+        <w:spacing w:line="360" w:lineRule="auto"/>
+      </w:pPr>
+      <w:proofErr w:type="spellStart"/>
+      <w:r>
+        <w:t>System.Exit</w:t>
+      </w:r>
+      <w:proofErr w:type="spellEnd"/>
+      <w:r>
+        <w:t xml:space="preserve"> also taught me the value of play testing. </w:t>
       </w:r>
       <w:r>
         <w:t xml:space="preserve">Our </w:t>
@@ -314,7 +396,15 @@
         <w:spacing w:line="360" w:lineRule="auto"/>
       </w:pPr>
       <w:r>
-        <w:t xml:space="preserve">Trouble on Beryl Isle is a sunny platformer I worked on through VGDev. I coded AI for an enemy in addition to creating levels </w:t>
+        <w:t xml:space="preserve">Trouble on Beryl Isle is a sunny platformer I worked on through </w:t>
+      </w:r>
+      <w:proofErr w:type="spellStart"/>
+      <w:r>
+        <w:t>VGDev</w:t>
+      </w:r>
+      <w:proofErr w:type="spellEnd"/>
+      <w:r>
+        <w:t xml:space="preserve">. I coded AI for an enemy in addition to creating levels </w:t>
       </w:r>
       <w:r>
         <w:t>and</w:t>
@@ -333,8 +423,13 @@
         <w:spacing w:line="360" w:lineRule="auto"/>
       </w:pPr>
       <w:r>
-        <w:t>Clean my Desk</w:t>
-      </w:r>
+        <w:t xml:space="preserve">Clean my </w:t>
+      </w:r>
+      <w:proofErr w:type="gramStart"/>
+      <w:r>
+        <w:t>Desk</w:t>
+      </w:r>
+      <w:proofErr w:type="gramEnd"/>
     </w:p>
     <w:p>
       <w:pPr>
@@ -342,7 +437,15 @@
       </w:pPr>
       <w:r>
         <w:lastRenderedPageBreak/>
-        <w:t>Clean my Desk, another VGDev game, is about procrastination, interior decoration, and art(?). I primarily contributed models and textures, as well as some code. This project was a great experience learning how to model and texture a large number of assets efficiently. I worked with Blender and Substance Painter.</w:t>
+        <w:t xml:space="preserve">Clean my Desk, another </w:t>
+      </w:r>
+      <w:proofErr w:type="spellStart"/>
+      <w:r>
+        <w:t>VGDev</w:t>
+      </w:r>
+      <w:proofErr w:type="spellEnd"/>
+      <w:r>
+        <w:t xml:space="preserve"> game, is about procrastination, interior decoration, and art(?). I primarily contributed models and textures, as well as some code. This project was a great experience learning how to model and texture a large number of assets efficiently. I worked with Blender and Substance Painter.</w:t>
       </w:r>
     </w:p>
     <w:p>
@@ -375,16 +478,23 @@
       <w:pPr>
         <w:spacing w:line="360" w:lineRule="auto"/>
       </w:pPr>
+      <w:proofErr w:type="spellStart"/>
       <w:r>
         <w:t>Hengliding</w:t>
       </w:r>
-    </w:p>
-    <w:p>
-      <w:pPr>
-        <w:spacing w:line="360" w:lineRule="auto"/>
-      </w:pPr>
-      <w:r>
-        <w:t>Hengliding, a Tamagotchi meets Mario Kart game about raising chickens. I co-lead this game with my dear friend Sarah Tsai and contributed architecture and featuring code, as well as models, animation, and more!</w:t>
+      <w:proofErr w:type="spellEnd"/>
+    </w:p>
+    <w:p>
+      <w:pPr>
+        <w:spacing w:line="360" w:lineRule="auto"/>
+      </w:pPr>
+      <w:proofErr w:type="spellStart"/>
+      <w:r>
+        <w:t>Hengliding</w:t>
+      </w:r>
+      <w:proofErr w:type="spellEnd"/>
+      <w:r>
+        <w:t>, a Tamagotchi meets Mario Kart game about raising chickens. I co-lead this game with my dear friend Sarah Tsai and contributed architecture and featuring code, as well as models, animation, and more!</w:t>
       </w:r>
     </w:p>
     <w:sectPr>

</xml_diff>

<commit_message>
update portfolio! new job wow.
</commit_message>
<xml_diff>
--- a/WrittenText.docx
+++ b/WrittenText.docx
@@ -1,28 +1,277 @@
 
 <file path=word/document.xml><?xml version="1.0" encoding="utf-8"?>
-<w:document xmlns:wpc="http://schemas.microsoft.com/office/word/2010/wordprocessingCanvas" xmlns:cx="http://schemas.microsoft.com/office/drawing/2014/chartex" xmlns:cx1="http://schemas.microsoft.com/office/drawing/2015/9/8/chartex" xmlns:cx2="http://schemas.microsoft.com/office/drawing/2015/10/21/chartex" xmlns:cx3="http://schemas.microsoft.com/office/drawing/2016/5/9/chartex" xmlns:cx4="http://schemas.microsoft.com/office/drawing/2016/5/10/chartex" xmlns:cx5="http://schemas.microsoft.com/office/drawing/2016/5/11/chartex" xmlns:cx6="http://schemas.microsoft.com/office/drawing/2016/5/12/chartex" xmlns:cx7="http://schemas.microsoft.com/office/drawing/2016/5/13/chartex" xmlns:cx8="http://schemas.microsoft.com/office/drawing/2016/5/14/chartex" xmlns:mc="http://schemas.openxmlformats.org/markup-compatibility/2006" xmlns:aink="http://schemas.microsoft.com/office/drawing/2016/ink" xmlns:am3d="http://schemas.microsoft.com/office/drawing/2017/model3d" xmlns:o="urn:schemas-microsoft-com:office:office" xmlns:r="http://schemas.openxmlformats.org/officeDocument/2006/relationships" xmlns:m="http://schemas.openxmlformats.org/officeDocument/2006/math" xmlns:v="urn:schemas-microsoft-com:vml" xmlns:wp14="http://schemas.microsoft.com/office/word/2010/wordprocessingDrawing" xmlns:wp="http://schemas.openxmlformats.org/drawingml/2006/wordprocessingDrawing" xmlns:w10="urn:schemas-microsoft-com:office:word" xmlns:w="http://schemas.openxmlformats.org/wordprocessingml/2006/main" xmlns:w14="http://schemas.microsoft.com/office/word/2010/wordml" xmlns:w15="http://schemas.microsoft.com/office/word/2012/wordml" xmlns:w16cex="http://schemas.microsoft.com/office/word/2018/wordml/cex" xmlns:w16cid="http://schemas.microsoft.com/office/word/2016/wordml/cid" xmlns:w16="http://schemas.microsoft.com/office/word/2018/wordml" xmlns:w16se="http://schemas.microsoft.com/office/word/2015/wordml/symex" xmlns:wpg="http://schemas.microsoft.com/office/word/2010/wordprocessingGroup" xmlns:wpi="http://schemas.microsoft.com/office/word/2010/wordprocessingInk" xmlns:wne="http://schemas.microsoft.com/office/word/2006/wordml" xmlns:wps="http://schemas.microsoft.com/office/word/2010/wordprocessingShape" mc:Ignorable="w14 w15 w16se w16cid w16 w16cex wp14">
+<w:document xmlns:wpc="http://schemas.microsoft.com/office/word/2010/wordprocessingCanvas" xmlns:cx="http://schemas.microsoft.com/office/drawing/2014/chartex" xmlns:cx1="http://schemas.microsoft.com/office/drawing/2015/9/8/chartex" xmlns:cx2="http://schemas.microsoft.com/office/drawing/2015/10/21/chartex" xmlns:cx3="http://schemas.microsoft.com/office/drawing/2016/5/9/chartex" xmlns:cx4="http://schemas.microsoft.com/office/drawing/2016/5/10/chartex" xmlns:cx5="http://schemas.microsoft.com/office/drawing/2016/5/11/chartex" xmlns:cx6="http://schemas.microsoft.com/office/drawing/2016/5/12/chartex" xmlns:cx7="http://schemas.microsoft.com/office/drawing/2016/5/13/chartex" xmlns:cx8="http://schemas.microsoft.com/office/drawing/2016/5/14/chartex" xmlns:mc="http://schemas.openxmlformats.org/markup-compatibility/2006" xmlns:aink="http://schemas.microsoft.com/office/drawing/2016/ink" xmlns:am3d="http://schemas.microsoft.com/office/drawing/2017/model3d" xmlns:o="urn:schemas-microsoft-com:office:office" xmlns:oel="http://schemas.microsoft.com/office/2019/extlst" xmlns:r="http://schemas.openxmlformats.org/officeDocument/2006/relationships" xmlns:m="http://schemas.openxmlformats.org/officeDocument/2006/math" xmlns:v="urn:schemas-microsoft-com:vml" xmlns:wp14="http://schemas.microsoft.com/office/word/2010/wordprocessingDrawing" xmlns:wp="http://schemas.openxmlformats.org/drawingml/2006/wordprocessingDrawing" xmlns:w10="urn:schemas-microsoft-com:office:word" xmlns:w="http://schemas.openxmlformats.org/wordprocessingml/2006/main" xmlns:w14="http://schemas.microsoft.com/office/word/2010/wordml" xmlns:w15="http://schemas.microsoft.com/office/word/2012/wordml" xmlns:w16cex="http://schemas.microsoft.com/office/word/2018/wordml/cex" xmlns:w16cid="http://schemas.microsoft.com/office/word/2016/wordml/cid" xmlns:w16="http://schemas.microsoft.com/office/word/2018/wordml" xmlns:w16sdtdh="http://schemas.microsoft.com/office/word/2020/wordml/sdtdatahash" xmlns:w16se="http://schemas.microsoft.com/office/word/2015/wordml/symex" xmlns:wpg="http://schemas.microsoft.com/office/word/2010/wordprocessingGroup" xmlns:wpi="http://schemas.microsoft.com/office/word/2010/wordprocessingInk" xmlns:wne="http://schemas.microsoft.com/office/word/2006/wordml" xmlns:wps="http://schemas.microsoft.com/office/word/2010/wordprocessingShape" mc:Ignorable="w14 w15 w16se w16cid w16 w16cex w16sdtdh wp14">
   <w:body>
     <w:p>
       <w:pPr>
         <w:spacing w:line="360" w:lineRule="auto"/>
       </w:pPr>
-      <w:proofErr w:type="spellStart"/>
+      <w:r>
+        <w:t>Peridot</w:t>
+      </w:r>
+    </w:p>
+    <w:p>
+      <w:pPr>
+        <w:spacing w:line="360" w:lineRule="auto"/>
+        <w:rPr>
+          <w:bCs/>
+        </w:rPr>
+      </w:pPr>
+      <w:r>
+        <w:rPr>
+          <w:bCs/>
+        </w:rPr>
+        <w:t xml:space="preserve">Peridot is a </w:t>
+      </w:r>
+      <w:r>
+        <w:rPr>
+          <w:bCs/>
+        </w:rPr>
+        <w:t>cutting-edge AR mobile pet-sim game</w:t>
+      </w:r>
+      <w:r>
+        <w:rPr>
+          <w:bCs/>
+        </w:rPr>
+        <w:t>.</w:t>
+      </w:r>
+      <w:r>
+        <w:rPr>
+          <w:bCs/>
+        </w:rPr>
+        <w:t xml:space="preserve"> The game is played with camera passthrough AR and uses AI to build a 3d mesh of the world and identify the objects </w:t>
+      </w:r>
+      <w:r>
+        <w:rPr>
+          <w:bCs/>
+        </w:rPr>
+        <w:t>around the player</w:t>
+      </w:r>
+      <w:r>
+        <w:rPr>
+          <w:bCs/>
+        </w:rPr>
+        <w:t>. Th</w:t>
+      </w:r>
+      <w:r>
+        <w:rPr>
+          <w:bCs/>
+        </w:rPr>
+        <w:t xml:space="preserve">is lets the </w:t>
+      </w:r>
+      <w:r>
+        <w:rPr>
+          <w:bCs/>
+        </w:rPr>
+        <w:t xml:space="preserve">player’s pet, referred to as a “Peridot”, navigate around obstacles, swim through water, and stop to sniff the flowers. </w:t>
+      </w:r>
+    </w:p>
+    <w:p>
+      <w:pPr>
+        <w:spacing w:line="360" w:lineRule="auto"/>
+        <w:rPr>
+          <w:bCs/>
+        </w:rPr>
+      </w:pPr>
+      <w:r>
+        <w:rPr>
+          <w:bCs/>
+        </w:rPr>
+        <w:t xml:space="preserve">I </w:t>
+      </w:r>
+      <w:r>
+        <w:rPr>
+          <w:bCs/>
+        </w:rPr>
+        <w:t>serve</w:t>
+      </w:r>
+      <w:r>
+        <w:rPr>
+          <w:bCs/>
+        </w:rPr>
+        <w:t xml:space="preserve"> primarily as a </w:t>
+      </w:r>
+      <w:r>
+        <w:rPr>
+          <w:bCs/>
+        </w:rPr>
+        <w:t xml:space="preserve">Unity engineer in our </w:t>
+      </w:r>
+      <w:r>
+        <w:rPr>
+          <w:bCs/>
+        </w:rPr>
+        <w:t>team</w:t>
+      </w:r>
+      <w:r>
+        <w:rPr>
+          <w:bCs/>
+        </w:rPr>
+        <w:t>, but I also do some server</w:t>
+      </w:r>
+      <w:r>
+        <w:rPr>
+          <w:bCs/>
+        </w:rPr>
+        <w:t>, tooling,</w:t>
+      </w:r>
+      <w:r>
+        <w:rPr>
+          <w:bCs/>
+        </w:rPr>
+        <w:t xml:space="preserve"> and tech art work</w:t>
+      </w:r>
+      <w:r>
+        <w:rPr>
+          <w:bCs/>
+        </w:rPr>
+        <w:t>.</w:t>
+      </w:r>
+      <w:r>
+        <w:rPr>
+          <w:bCs/>
+        </w:rPr>
+        <w:t xml:space="preserve"> </w:t>
+      </w:r>
+      <w:r>
+        <w:rPr>
+          <w:bCs/>
+        </w:rPr>
+        <w:t>The nature of a smaller team means I’ve touched most major features in the game, but some specific systems I’ve worked on are friending, gifting</w:t>
+      </w:r>
+      <w:r>
+        <w:rPr>
+          <w:bCs/>
+        </w:rPr>
+        <w:t xml:space="preserve">, questing, notifications, streaks, </w:t>
+      </w:r>
+      <w:r>
+        <w:rPr>
+          <w:bCs/>
+        </w:rPr>
+        <w:t xml:space="preserve">news, </w:t>
+      </w:r>
+      <w:r>
+        <w:rPr>
+          <w:bCs/>
+        </w:rPr>
+        <w:t xml:space="preserve">and </w:t>
+      </w:r>
+      <w:r>
+        <w:rPr>
+          <w:bCs/>
+        </w:rPr>
+        <w:t>telemetry.</w:t>
+      </w:r>
+      <w:r>
+        <w:rPr>
+          <w:bCs/>
+        </w:rPr>
+        <w:t xml:space="preserve"> </w:t>
+      </w:r>
+      <w:r>
+        <w:rPr>
+          <w:bCs/>
+        </w:rPr>
+        <w:t>I work with internal and external partners to integrate services</w:t>
+      </w:r>
+      <w:r>
+        <w:rPr>
+          <w:bCs/>
+        </w:rPr>
+        <w:t xml:space="preserve"> and build</w:t>
+      </w:r>
+      <w:r>
+        <w:rPr>
+          <w:bCs/>
+        </w:rPr>
+        <w:t xml:space="preserve"> native features where engine capabilities did not meet user needs.</w:t>
+      </w:r>
+    </w:p>
+    <w:p>
+      <w:pPr>
+        <w:spacing w:line="360" w:lineRule="auto"/>
+        <w:rPr>
+          <w:bCs/>
+        </w:rPr>
+      </w:pPr>
+    </w:p>
+    <w:p>
+      <w:pPr>
+        <w:spacing w:line="360" w:lineRule="auto"/>
+      </w:pPr>
+      <w:r>
+        <w:t>Pengu Peril</w:t>
+      </w:r>
+    </w:p>
+    <w:p>
+      <w:pPr>
+        <w:spacing w:line="360" w:lineRule="auto"/>
+      </w:pPr>
+      <w:r>
+        <w:t xml:space="preserve">Global warming strikes again! </w:t>
+      </w:r>
+      <w:r>
+        <w:t xml:space="preserve">Pengu peril is a </w:t>
+      </w:r>
+      <w:r>
+        <w:t xml:space="preserve">Ludum Dare 50 entry </w:t>
+      </w:r>
+      <w:r>
+        <w:t>about a penguin on a</w:t>
+      </w:r>
+      <w:r>
+        <w:t xml:space="preserve"> melting iceberg! </w:t>
+      </w:r>
+      <w:r>
+        <w:t>Your mission: k</w:t>
+      </w:r>
+      <w:r>
+        <w:t>eep them dry for as long as possible</w:t>
+      </w:r>
+      <w:r>
+        <w:t>.</w:t>
+      </w:r>
+    </w:p>
+    <w:p>
+      <w:pPr>
+        <w:spacing w:line="360" w:lineRule="auto"/>
+      </w:pPr>
+      <w:r>
+        <w:t>I lead Unity development on Pengu Peril</w:t>
+      </w:r>
+      <w:r>
+        <w:t xml:space="preserve"> and had a lot of fun learning tile map wizardry. </w:t>
+      </w:r>
+      <w:r>
+        <w:t xml:space="preserve">Pengu Peril finished </w:t>
+      </w:r>
+      <w:r>
+        <w:t>top 10% overall</w:t>
+      </w:r>
+      <w:r>
+        <w:t>.</w:t>
+      </w:r>
+    </w:p>
+    <w:p>
+      <w:pPr>
+        <w:spacing w:line="360" w:lineRule="auto"/>
+      </w:pPr>
+    </w:p>
+    <w:p>
+      <w:pPr>
+        <w:spacing w:line="360" w:lineRule="auto"/>
+      </w:pPr>
       <w:r>
         <w:t>Lunacia</w:t>
       </w:r>
-      <w:proofErr w:type="spellEnd"/>
-    </w:p>
-    <w:p>
-      <w:pPr>
-        <w:spacing w:line="360" w:lineRule="auto"/>
-      </w:pPr>
-      <w:proofErr w:type="spellStart"/>
-      <w:r>
-        <w:t>Lunacia</w:t>
-      </w:r>
-      <w:proofErr w:type="spellEnd"/>
-      <w:r>
-        <w:t xml:space="preserve"> is an atmospheric puzzle / platformer about finding yourself through dreams. I co-lead this project with Yoon Lee. </w:t>
+    </w:p>
+    <w:p>
+      <w:pPr>
+        <w:spacing w:line="360" w:lineRule="auto"/>
+      </w:pPr>
+      <w:r>
+        <w:t xml:space="preserve">Lunacia is an atmospheric puzzle / platformer about finding yourself through dreams. I co-lead this project with Yoon Lee. </w:t>
       </w:r>
       <w:r>
         <w:t>I was</w:t>
@@ -126,26 +375,10 @@
         <w:t>a cast of lovable characters as they strive to become the best musicians in the land!</w:t>
       </w:r>
       <w:r>
-        <w:t xml:space="preserve"> I lead this project and </w:t>
-      </w:r>
-      <w:proofErr w:type="gramStart"/>
-      <w:r>
-        <w:t>focused</w:t>
-      </w:r>
-      <w:proofErr w:type="gramEnd"/>
-      <w:r>
-        <w:t xml:space="preserve"> on the tricky technical challenges of creating a system that </w:t>
-      </w:r>
-      <w:r>
-        <w:t xml:space="preserve">adapted songs into </w:t>
-      </w:r>
-      <w:proofErr w:type="spellStart"/>
-      <w:r>
-        <w:t>beatmaps</w:t>
-      </w:r>
-      <w:proofErr w:type="spellEnd"/>
-      <w:r>
-        <w:t xml:space="preserve"> for input from </w:t>
+        <w:t xml:space="preserve"> I lead this project and focused on the tricky technical challenges of creating a system that </w:t>
+      </w:r>
+      <w:r>
+        <w:t xml:space="preserve">adapted songs into beatmaps for input from </w:t>
       </w:r>
       <w:r>
         <w:t>any midi controller</w:t>
@@ -199,15 +432,7 @@
         <w:spacing w:line="360" w:lineRule="auto"/>
       </w:pPr>
       <w:r>
-        <w:t xml:space="preserve">Path to Harmony is one of the games I'm most proud of. I led this project as part of </w:t>
-      </w:r>
-      <w:proofErr w:type="spellStart"/>
-      <w:r>
-        <w:t>VGDev</w:t>
-      </w:r>
-      <w:proofErr w:type="spellEnd"/>
-      <w:r>
-        <w:t xml:space="preserve">, </w:t>
+        <w:t xml:space="preserve">Path to Harmony is one of the games I'm most proud of. I led this project as part of VGDev, </w:t>
       </w:r>
       <w:r>
         <w:t>Georgia</w:t>
@@ -225,72 +450,45 @@
         <w:t xml:space="preserve">is a tactics game which </w:t>
       </w:r>
       <w:r>
-        <w:t xml:space="preserve">follows the adventures of Blair, an idealistic strategist in the </w:t>
-      </w:r>
-      <w:proofErr w:type="spellStart"/>
-      <w:r>
-        <w:t>Xingatan</w:t>
-      </w:r>
-      <w:proofErr w:type="spellEnd"/>
-      <w:r>
-        <w:t xml:space="preserve"> army</w:t>
-      </w:r>
-      <w:r>
-        <w:t xml:space="preserve">, as they find victory in battle and discover uncomfortable </w:t>
-      </w:r>
-      <w:proofErr w:type="gramStart"/>
-      <w:r>
-        <w:t>truth’s</w:t>
-      </w:r>
-      <w:proofErr w:type="gramEnd"/>
-      <w:r>
-        <w:t xml:space="preserve"> about their country</w:t>
+        <w:t>follows the adventures of Blair, an idealistic strategist in the Xingatan army</w:t>
+      </w:r>
+      <w:r>
+        <w:t>, as they find victory in battle and discover uncomfortable truth’s about their country</w:t>
       </w:r>
       <w:r>
         <w:t>.</w:t>
       </w:r>
       <w:r>
-        <w:t xml:space="preserve"> Over six months my team made a fully </w:t>
-      </w:r>
+        <w:t xml:space="preserve"> Over six months my team made a fully featured game with a compelling narrative, soundtrack, dozens of levels and units, and deep game play. Heading the project let me develop leadership and project management skills, in addition to game development skills. PtH was my first time architecting a project of its scale, and I learned an enormous amount from my successful decisions as well as the ones that caused growing pains. </w:t>
+      </w:r>
+    </w:p>
+    <w:p>
+      <w:pPr>
+        <w:spacing w:line="360" w:lineRule="auto"/>
+      </w:pPr>
+    </w:p>
+    <w:p>
+      <w:pPr>
+        <w:spacing w:line="360" w:lineRule="auto"/>
+      </w:pPr>
+      <w:r>
+        <w:t>RVVR</w:t>
+      </w:r>
+    </w:p>
+    <w:p>
+      <w:pPr>
+        <w:spacing w:line="360" w:lineRule="auto"/>
+      </w:pPr>
+      <w:r>
+        <w:t>RV VR is a game about a family road trip through the cosmos, taco bell, and aliens. It was created for GGJ with several of my good friends. I served primarily as a gameplay programmer. Among other things, I created a system that applied different audio and visual effects based how the player collided with an obstacle.</w:t>
+      </w:r>
+    </w:p>
+    <w:p>
+      <w:pPr>
+        <w:spacing w:line="360" w:lineRule="auto"/>
+      </w:pPr>
       <w:r>
         <w:lastRenderedPageBreak/>
-        <w:t xml:space="preserve">featured game with a compelling narrative, soundtrack, dozens of levels and units, and deep game play. Heading the project let me develop leadership and project management skills, in addition to game development skills. </w:t>
-      </w:r>
-      <w:proofErr w:type="spellStart"/>
-      <w:r>
-        <w:t>PtH</w:t>
-      </w:r>
-      <w:proofErr w:type="spellEnd"/>
-      <w:r>
-        <w:t xml:space="preserve"> was my first time architecting a project of its scale, and I learned an enormous amount from my successful decisions as well as the ones that caused growing pains. </w:t>
-      </w:r>
-    </w:p>
-    <w:p>
-      <w:pPr>
-        <w:spacing w:line="360" w:lineRule="auto"/>
-      </w:pPr>
-    </w:p>
-    <w:p>
-      <w:pPr>
-        <w:spacing w:line="360" w:lineRule="auto"/>
-      </w:pPr>
-      <w:r>
-        <w:t>RVVR</w:t>
-      </w:r>
-    </w:p>
-    <w:p>
-      <w:pPr>
-        <w:spacing w:line="360" w:lineRule="auto"/>
-      </w:pPr>
-      <w:r>
-        <w:t>RV VR is a game about a family road trip through the cosmos, taco bell, and aliens. It was created for GGJ with several of my good friends. I served primarily as a gameplay programmer. Among other things, I created a system that applied different audio and visual effects based how the player collided with an obstacle.</w:t>
-      </w:r>
-    </w:p>
-    <w:p>
-      <w:pPr>
-        <w:spacing w:line="360" w:lineRule="auto"/>
-      </w:pPr>
-      <w:r>
         <w:t>Won honorable mention at GGJ GSU 2019</w:t>
       </w:r>
     </w:p>
@@ -303,55 +501,30 @@
       <w:pPr>
         <w:spacing w:line="360" w:lineRule="auto"/>
       </w:pPr>
-      <w:proofErr w:type="spellStart"/>
       <w:r>
         <w:t>System.Exit</w:t>
       </w:r>
-      <w:proofErr w:type="spellEnd"/>
-    </w:p>
-    <w:p>
-      <w:pPr>
-        <w:spacing w:line="360" w:lineRule="auto"/>
-      </w:pPr>
-      <w:proofErr w:type="spellStart"/>
-      <w:r>
-        <w:t>System.Exit</w:t>
-      </w:r>
-      <w:proofErr w:type="spellEnd"/>
-      <w:r>
-        <w:t xml:space="preserve"> was my first game with </w:t>
-      </w:r>
-      <w:proofErr w:type="spellStart"/>
-      <w:r>
-        <w:t>VGDev</w:t>
-      </w:r>
-      <w:proofErr w:type="spellEnd"/>
+    </w:p>
+    <w:p>
+      <w:pPr>
+        <w:spacing w:line="360" w:lineRule="auto"/>
+      </w:pPr>
+      <w:r>
+        <w:t>System.Exit was my first game with VGDev</w:t>
+      </w:r>
       <w:r>
         <w:t>, Georgia Tech’s game development club</w:t>
       </w:r>
       <w:r>
-        <w:t xml:space="preserve">. I had the fortune to work under a patient lead who helped me learn skills that are necessary to work on larger projects, such as developing with an established code base. My work on </w:t>
-      </w:r>
-      <w:proofErr w:type="spellStart"/>
-      <w:r>
-        <w:t>System.Exit</w:t>
-      </w:r>
-      <w:proofErr w:type="spellEnd"/>
-      <w:r>
-        <w:t xml:space="preserve"> focused on development; I designed and implemented mechanics, items, enemies, and battles.</w:t>
-      </w:r>
-    </w:p>
-    <w:p>
-      <w:pPr>
-        <w:spacing w:line="360" w:lineRule="auto"/>
-      </w:pPr>
-      <w:proofErr w:type="spellStart"/>
-      <w:r>
-        <w:t>System.Exit</w:t>
-      </w:r>
-      <w:proofErr w:type="spellEnd"/>
-      <w:r>
-        <w:t xml:space="preserve"> also taught me the value of play testing. </w:t>
+        <w:t>. I had the fortune to work under a patient lead who helped me learn skills that are necessary to work on larger projects, such as developing with an established code base. My work on System.Exit focused on development; I designed and implemented mechanics, items, enemies, and battles.</w:t>
+      </w:r>
+    </w:p>
+    <w:p>
+      <w:pPr>
+        <w:spacing w:line="360" w:lineRule="auto"/>
+      </w:pPr>
+      <w:r>
+        <w:t xml:space="preserve">System.Exit also taught me the value of play testing. </w:t>
       </w:r>
       <w:r>
         <w:t xml:space="preserve">Our </w:t>
@@ -396,15 +569,7 @@
         <w:spacing w:line="360" w:lineRule="auto"/>
       </w:pPr>
       <w:r>
-        <w:t xml:space="preserve">Trouble on Beryl Isle is a sunny platformer I worked on through </w:t>
-      </w:r>
-      <w:proofErr w:type="spellStart"/>
-      <w:r>
-        <w:t>VGDev</w:t>
-      </w:r>
-      <w:proofErr w:type="spellEnd"/>
-      <w:r>
-        <w:t xml:space="preserve">. I coded AI for an enemy in addition to creating levels </w:t>
+        <w:t xml:space="preserve">Trouble on Beryl Isle is a sunny platformer I worked on through VGDev. I coded AI for an enemy in addition to creating levels </w:t>
       </w:r>
       <w:r>
         <w:t>and</w:t>
@@ -423,13 +588,50 @@
         <w:spacing w:line="360" w:lineRule="auto"/>
       </w:pPr>
       <w:r>
-        <w:t xml:space="preserve">Clean my </w:t>
-      </w:r>
-      <w:proofErr w:type="gramStart"/>
-      <w:r>
-        <w:t>Desk</w:t>
-      </w:r>
-      <w:proofErr w:type="gramEnd"/>
+        <w:t>Clean my Desk</w:t>
+      </w:r>
+    </w:p>
+    <w:p>
+      <w:pPr>
+        <w:spacing w:line="360" w:lineRule="auto"/>
+      </w:pPr>
+      <w:r>
+        <w:t>Clean my Desk, another VGDev game, is about procrastination, interior decoration, and art(?). I primarily contributed models and textures, as well as some code. This project was a great experience learning how to model and texture a large number of assets efficiently. I worked with Blender and Substance Painter.</w:t>
+      </w:r>
+    </w:p>
+    <w:p>
+      <w:pPr>
+        <w:spacing w:line="360" w:lineRule="auto"/>
+      </w:pPr>
+    </w:p>
+    <w:p>
+      <w:pPr>
+        <w:spacing w:line="360" w:lineRule="auto"/>
+      </w:pPr>
+      <w:r>
+        <w:t>Dreamworld</w:t>
+      </w:r>
+    </w:p>
+    <w:p>
+      <w:pPr>
+        <w:spacing w:line="360" w:lineRule="auto"/>
+      </w:pPr>
+      <w:r>
+        <w:t>Dreamworld is a walking simulator about alien worlds I made with a few friends in high school. I drew environment pixel art.</w:t>
+      </w:r>
+    </w:p>
+    <w:p>
+      <w:pPr>
+        <w:spacing w:line="360" w:lineRule="auto"/>
+      </w:pPr>
+    </w:p>
+    <w:p>
+      <w:pPr>
+        <w:spacing w:line="360" w:lineRule="auto"/>
+      </w:pPr>
+      <w:r>
+        <w:t>Hengliding</w:t>
+      </w:r>
     </w:p>
     <w:p>
       <w:pPr>
@@ -437,64 +639,7 @@
       </w:pPr>
       <w:r>
         <w:lastRenderedPageBreak/>
-        <w:t xml:space="preserve">Clean my Desk, another </w:t>
-      </w:r>
-      <w:proofErr w:type="spellStart"/>
-      <w:r>
-        <w:t>VGDev</w:t>
-      </w:r>
-      <w:proofErr w:type="spellEnd"/>
-      <w:r>
-        <w:t xml:space="preserve"> game, is about procrastination, interior decoration, and art(?). I primarily contributed models and textures, as well as some code. This project was a great experience learning how to model and texture a large number of assets efficiently. I worked with Blender and Substance Painter.</w:t>
-      </w:r>
-    </w:p>
-    <w:p>
-      <w:pPr>
-        <w:spacing w:line="360" w:lineRule="auto"/>
-      </w:pPr>
-    </w:p>
-    <w:p>
-      <w:pPr>
-        <w:spacing w:line="360" w:lineRule="auto"/>
-      </w:pPr>
-      <w:r>
-        <w:t>Dreamworld</w:t>
-      </w:r>
-    </w:p>
-    <w:p>
-      <w:pPr>
-        <w:spacing w:line="360" w:lineRule="auto"/>
-      </w:pPr>
-      <w:r>
-        <w:t>Dreamworld is a walking simulator about alien worlds I made with a few friends in high school. I drew environment pixel art.</w:t>
-      </w:r>
-    </w:p>
-    <w:p>
-      <w:pPr>
-        <w:spacing w:line="360" w:lineRule="auto"/>
-      </w:pPr>
-    </w:p>
-    <w:p>
-      <w:pPr>
-        <w:spacing w:line="360" w:lineRule="auto"/>
-      </w:pPr>
-      <w:proofErr w:type="spellStart"/>
-      <w:r>
-        <w:t>Hengliding</w:t>
-      </w:r>
-      <w:proofErr w:type="spellEnd"/>
-    </w:p>
-    <w:p>
-      <w:pPr>
-        <w:spacing w:line="360" w:lineRule="auto"/>
-      </w:pPr>
-      <w:proofErr w:type="spellStart"/>
-      <w:r>
-        <w:t>Hengliding</w:t>
-      </w:r>
-      <w:proofErr w:type="spellEnd"/>
-      <w:r>
-        <w:t>, a Tamagotchi meets Mario Kart game about raising chickens. I co-lead this game with my dear friend Sarah Tsai and contributed architecture and featuring code, as well as models, animation, and more!</w:t>
+        <w:t>Hengliding, a Tamagotchi meets Mario Kart game about raising chickens. I co-lead this game with my dear friend Sarah Tsai and contributed architecture and featuring code, as well as models, animation, and more!</w:t>
       </w:r>
     </w:p>
     <w:sectPr>
@@ -507,8 +652,179 @@
 </w:document>
 </file>
 
+<file path=word/endnotes.xml><?xml version="1.0" encoding="utf-8"?>
+<w:endnotes xmlns:wpc="http://schemas.microsoft.com/office/word/2010/wordprocessingCanvas" xmlns:cx="http://schemas.microsoft.com/office/drawing/2014/chartex" xmlns:cx1="http://schemas.microsoft.com/office/drawing/2015/9/8/chartex" xmlns:cx2="http://schemas.microsoft.com/office/drawing/2015/10/21/chartex" xmlns:cx3="http://schemas.microsoft.com/office/drawing/2016/5/9/chartex" xmlns:cx4="http://schemas.microsoft.com/office/drawing/2016/5/10/chartex" xmlns:cx5="http://schemas.microsoft.com/office/drawing/2016/5/11/chartex" xmlns:cx6="http://schemas.microsoft.com/office/drawing/2016/5/12/chartex" xmlns:cx7="http://schemas.microsoft.com/office/drawing/2016/5/13/chartex" xmlns:cx8="http://schemas.microsoft.com/office/drawing/2016/5/14/chartex" xmlns:mc="http://schemas.openxmlformats.org/markup-compatibility/2006" xmlns:aink="http://schemas.microsoft.com/office/drawing/2016/ink" xmlns:am3d="http://schemas.microsoft.com/office/drawing/2017/model3d" xmlns:o="urn:schemas-microsoft-com:office:office" xmlns:oel="http://schemas.microsoft.com/office/2019/extlst" xmlns:r="http://schemas.openxmlformats.org/officeDocument/2006/relationships" xmlns:m="http://schemas.openxmlformats.org/officeDocument/2006/math" xmlns:v="urn:schemas-microsoft-com:vml" xmlns:wp14="http://schemas.microsoft.com/office/word/2010/wordprocessingDrawing" xmlns:wp="http://schemas.openxmlformats.org/drawingml/2006/wordprocessingDrawing" xmlns:w10="urn:schemas-microsoft-com:office:word" xmlns:w="http://schemas.openxmlformats.org/wordprocessingml/2006/main" xmlns:w14="http://schemas.microsoft.com/office/word/2010/wordml" xmlns:w15="http://schemas.microsoft.com/office/word/2012/wordml" xmlns:w16cex="http://schemas.microsoft.com/office/word/2018/wordml/cex" xmlns:w16cid="http://schemas.microsoft.com/office/word/2016/wordml/cid" xmlns:w16="http://schemas.microsoft.com/office/word/2018/wordml" xmlns:w16sdtdh="http://schemas.microsoft.com/office/word/2020/wordml/sdtdatahash" xmlns:w16se="http://schemas.microsoft.com/office/word/2015/wordml/symex" xmlns:wpg="http://schemas.microsoft.com/office/word/2010/wordprocessingGroup" xmlns:wpi="http://schemas.microsoft.com/office/word/2010/wordprocessingInk" xmlns:wne="http://schemas.microsoft.com/office/word/2006/wordml" xmlns:wps="http://schemas.microsoft.com/office/word/2010/wordprocessingShape" mc:Ignorable="w14 w15 w16se w16cid w16 w16cex w16sdtdh wp14">
+  <w:endnote w:type="separator" w:id="-1">
+    <w:p>
+      <w:pPr>
+        <w:spacing w:after="0" w:line="240" w:lineRule="auto"/>
+      </w:pPr>
+      <w:r>
+        <w:separator/>
+      </w:r>
+    </w:p>
+  </w:endnote>
+  <w:endnote w:type="continuationSeparator" w:id="0">
+    <w:p>
+      <w:pPr>
+        <w:spacing w:after="0" w:line="240" w:lineRule="auto"/>
+      </w:pPr>
+      <w:r>
+        <w:continuationSeparator/>
+      </w:r>
+    </w:p>
+  </w:endnote>
+</w:endnotes>
+</file>
+
+<file path=word/footnotes.xml><?xml version="1.0" encoding="utf-8"?>
+<w:footnotes xmlns:wpc="http://schemas.microsoft.com/office/word/2010/wordprocessingCanvas" xmlns:cx="http://schemas.microsoft.com/office/drawing/2014/chartex" xmlns:cx1="http://schemas.microsoft.com/office/drawing/2015/9/8/chartex" xmlns:cx2="http://schemas.microsoft.com/office/drawing/2015/10/21/chartex" xmlns:cx3="http://schemas.microsoft.com/office/drawing/2016/5/9/chartex" xmlns:cx4="http://schemas.microsoft.com/office/drawing/2016/5/10/chartex" xmlns:cx5="http://schemas.microsoft.com/office/drawing/2016/5/11/chartex" xmlns:cx6="http://schemas.microsoft.com/office/drawing/2016/5/12/chartex" xmlns:cx7="http://schemas.microsoft.com/office/drawing/2016/5/13/chartex" xmlns:cx8="http://schemas.microsoft.com/office/drawing/2016/5/14/chartex" xmlns:mc="http://schemas.openxmlformats.org/markup-compatibility/2006" xmlns:aink="http://schemas.microsoft.com/office/drawing/2016/ink" xmlns:am3d="http://schemas.microsoft.com/office/drawing/2017/model3d" xmlns:o="urn:schemas-microsoft-com:office:office" xmlns:oel="http://schemas.microsoft.com/office/2019/extlst" xmlns:r="http://schemas.openxmlformats.org/officeDocument/2006/relationships" xmlns:m="http://schemas.openxmlformats.org/officeDocument/2006/math" xmlns:v="urn:schemas-microsoft-com:vml" xmlns:wp14="http://schemas.microsoft.com/office/word/2010/wordprocessingDrawing" xmlns:wp="http://schemas.openxmlformats.org/drawingml/2006/wordprocessingDrawing" xmlns:w10="urn:schemas-microsoft-com:office:word" xmlns:w="http://schemas.openxmlformats.org/wordprocessingml/2006/main" xmlns:w14="http://schemas.microsoft.com/office/word/2010/wordml" xmlns:w15="http://schemas.microsoft.com/office/word/2012/wordml" xmlns:w16cex="http://schemas.microsoft.com/office/word/2018/wordml/cex" xmlns:w16cid="http://schemas.microsoft.com/office/word/2016/wordml/cid" xmlns:w16="http://schemas.microsoft.com/office/word/2018/wordml" xmlns:w16sdtdh="http://schemas.microsoft.com/office/word/2020/wordml/sdtdatahash" xmlns:w16se="http://schemas.microsoft.com/office/word/2015/wordml/symex" xmlns:wpg="http://schemas.microsoft.com/office/word/2010/wordprocessingGroup" xmlns:wpi="http://schemas.microsoft.com/office/word/2010/wordprocessingInk" xmlns:wne="http://schemas.microsoft.com/office/word/2006/wordml" xmlns:wps="http://schemas.microsoft.com/office/word/2010/wordprocessingShape" mc:Ignorable="w14 w15 w16se w16cid w16 w16cex w16sdtdh wp14">
+  <w:footnote w:type="separator" w:id="-1">
+    <w:p>
+      <w:pPr>
+        <w:spacing w:after="0" w:line="240" w:lineRule="auto"/>
+      </w:pPr>
+      <w:r>
+        <w:separator/>
+      </w:r>
+    </w:p>
+  </w:footnote>
+  <w:footnote w:type="continuationSeparator" w:id="0">
+    <w:p>
+      <w:pPr>
+        <w:spacing w:after="0" w:line="240" w:lineRule="auto"/>
+      </w:pPr>
+      <w:r>
+        <w:continuationSeparator/>
+      </w:r>
+    </w:p>
+  </w:footnote>
+</w:footnotes>
+</file>
+
+<file path=word/numbering.xml><?xml version="1.0" encoding="utf-8"?>
+<w:numbering xmlns:wpc="http://schemas.microsoft.com/office/word/2010/wordprocessingCanvas" xmlns:cx="http://schemas.microsoft.com/office/drawing/2014/chartex" xmlns:cx1="http://schemas.microsoft.com/office/drawing/2015/9/8/chartex" xmlns:cx2="http://schemas.microsoft.com/office/drawing/2015/10/21/chartex" xmlns:cx3="http://schemas.microsoft.com/office/drawing/2016/5/9/chartex" xmlns:cx4="http://schemas.microsoft.com/office/drawing/2016/5/10/chartex" xmlns:cx5="http://schemas.microsoft.com/office/drawing/2016/5/11/chartex" xmlns:cx6="http://schemas.microsoft.com/office/drawing/2016/5/12/chartex" xmlns:cx7="http://schemas.microsoft.com/office/drawing/2016/5/13/chartex" xmlns:cx8="http://schemas.microsoft.com/office/drawing/2016/5/14/chartex" xmlns:mc="http://schemas.openxmlformats.org/markup-compatibility/2006" xmlns:aink="http://schemas.microsoft.com/office/drawing/2016/ink" xmlns:am3d="http://schemas.microsoft.com/office/drawing/2017/model3d" xmlns:o="urn:schemas-microsoft-com:office:office" xmlns:oel="http://schemas.microsoft.com/office/2019/extlst" xmlns:r="http://schemas.openxmlformats.org/officeDocument/2006/relationships" xmlns:m="http://schemas.openxmlformats.org/officeDocument/2006/math" xmlns:v="urn:schemas-microsoft-com:vml" xmlns:wp14="http://schemas.microsoft.com/office/word/2010/wordprocessingDrawing" xmlns:wp="http://schemas.openxmlformats.org/drawingml/2006/wordprocessingDrawing" xmlns:w10="urn:schemas-microsoft-com:office:word" xmlns:w="http://schemas.openxmlformats.org/wordprocessingml/2006/main" xmlns:w14="http://schemas.microsoft.com/office/word/2010/wordml" xmlns:w15="http://schemas.microsoft.com/office/word/2012/wordml" xmlns:w16cex="http://schemas.microsoft.com/office/word/2018/wordml/cex" xmlns:w16cid="http://schemas.microsoft.com/office/word/2016/wordml/cid" xmlns:w16="http://schemas.microsoft.com/office/word/2018/wordml" xmlns:w16sdtdh="http://schemas.microsoft.com/office/word/2020/wordml/sdtdatahash" xmlns:w16se="http://schemas.microsoft.com/office/word/2015/wordml/symex" xmlns:wpg="http://schemas.microsoft.com/office/word/2010/wordprocessingGroup" xmlns:wpi="http://schemas.microsoft.com/office/word/2010/wordprocessingInk" xmlns:wne="http://schemas.microsoft.com/office/word/2006/wordml" xmlns:wps="http://schemas.microsoft.com/office/word/2010/wordprocessingShape" mc:Ignorable="w14 w15 w16se w16cid w16 w16cex w16sdtdh wp14">
+  <w:abstractNum w:abstractNumId="0" w15:restartNumberingAfterBreak="0">
+    <w:nsid w:val="09A06CE4"/>
+    <w:multiLevelType w:val="hybridMultilevel"/>
+    <w:tmpl w:val="50DA51F4"/>
+    <w:lvl w:ilvl="0" w:tplc="04090001">
+      <w:start w:val="1"/>
+      <w:numFmt w:val="bullet"/>
+      <w:lvlText w:val=""/>
+      <w:lvlJc w:val="left"/>
+      <w:pPr>
+        <w:ind w:left="720" w:hanging="360"/>
+      </w:pPr>
+      <w:rPr>
+        <w:rFonts w:ascii="Symbol" w:hAnsi="Symbol" w:hint="default"/>
+      </w:rPr>
+    </w:lvl>
+    <w:lvl w:ilvl="1" w:tplc="04090003">
+      <w:start w:val="1"/>
+      <w:numFmt w:val="bullet"/>
+      <w:lvlText w:val="o"/>
+      <w:lvlJc w:val="left"/>
+      <w:pPr>
+        <w:ind w:left="1440" w:hanging="360"/>
+      </w:pPr>
+      <w:rPr>
+        <w:rFonts w:ascii="Courier New" w:hAnsi="Courier New" w:cs="Courier New" w:hint="default"/>
+      </w:rPr>
+    </w:lvl>
+    <w:lvl w:ilvl="2" w:tplc="04090005" w:tentative="1">
+      <w:start w:val="1"/>
+      <w:numFmt w:val="bullet"/>
+      <w:lvlText w:val=""/>
+      <w:lvlJc w:val="left"/>
+      <w:pPr>
+        <w:ind w:left="2160" w:hanging="360"/>
+      </w:pPr>
+      <w:rPr>
+        <w:rFonts w:ascii="Wingdings" w:hAnsi="Wingdings" w:hint="default"/>
+      </w:rPr>
+    </w:lvl>
+    <w:lvl w:ilvl="3" w:tplc="04090001" w:tentative="1">
+      <w:start w:val="1"/>
+      <w:numFmt w:val="bullet"/>
+      <w:lvlText w:val=""/>
+      <w:lvlJc w:val="left"/>
+      <w:pPr>
+        <w:ind w:left="2880" w:hanging="360"/>
+      </w:pPr>
+      <w:rPr>
+        <w:rFonts w:ascii="Symbol" w:hAnsi="Symbol" w:hint="default"/>
+      </w:rPr>
+    </w:lvl>
+    <w:lvl w:ilvl="4" w:tplc="04090003" w:tentative="1">
+      <w:start w:val="1"/>
+      <w:numFmt w:val="bullet"/>
+      <w:lvlText w:val="o"/>
+      <w:lvlJc w:val="left"/>
+      <w:pPr>
+        <w:ind w:left="3600" w:hanging="360"/>
+      </w:pPr>
+      <w:rPr>
+        <w:rFonts w:ascii="Courier New" w:hAnsi="Courier New" w:cs="Courier New" w:hint="default"/>
+      </w:rPr>
+    </w:lvl>
+    <w:lvl w:ilvl="5" w:tplc="04090005" w:tentative="1">
+      <w:start w:val="1"/>
+      <w:numFmt w:val="bullet"/>
+      <w:lvlText w:val=""/>
+      <w:lvlJc w:val="left"/>
+      <w:pPr>
+        <w:ind w:left="4320" w:hanging="360"/>
+      </w:pPr>
+      <w:rPr>
+        <w:rFonts w:ascii="Wingdings" w:hAnsi="Wingdings" w:hint="default"/>
+      </w:rPr>
+    </w:lvl>
+    <w:lvl w:ilvl="6" w:tplc="04090001" w:tentative="1">
+      <w:start w:val="1"/>
+      <w:numFmt w:val="bullet"/>
+      <w:lvlText w:val=""/>
+      <w:lvlJc w:val="left"/>
+      <w:pPr>
+        <w:ind w:left="5040" w:hanging="360"/>
+      </w:pPr>
+      <w:rPr>
+        <w:rFonts w:ascii="Symbol" w:hAnsi="Symbol" w:hint="default"/>
+      </w:rPr>
+    </w:lvl>
+    <w:lvl w:ilvl="7" w:tplc="04090003" w:tentative="1">
+      <w:start w:val="1"/>
+      <w:numFmt w:val="bullet"/>
+      <w:lvlText w:val="o"/>
+      <w:lvlJc w:val="left"/>
+      <w:pPr>
+        <w:ind w:left="5760" w:hanging="360"/>
+      </w:pPr>
+      <w:rPr>
+        <w:rFonts w:ascii="Courier New" w:hAnsi="Courier New" w:cs="Courier New" w:hint="default"/>
+      </w:rPr>
+    </w:lvl>
+    <w:lvl w:ilvl="8" w:tplc="04090005" w:tentative="1">
+      <w:start w:val="1"/>
+      <w:numFmt w:val="bullet"/>
+      <w:lvlText w:val=""/>
+      <w:lvlJc w:val="left"/>
+      <w:pPr>
+        <w:ind w:left="6480" w:hanging="360"/>
+      </w:pPr>
+      <w:rPr>
+        <w:rFonts w:ascii="Wingdings" w:hAnsi="Wingdings" w:hint="default"/>
+      </w:rPr>
+    </w:lvl>
+  </w:abstractNum>
+  <w:num w:numId="1" w16cid:durableId="1325745430">
+    <w:abstractNumId w:val="0"/>
+  </w:num>
+</w:numbering>
+</file>
+
 <file path=word/styles.xml><?xml version="1.0" encoding="utf-8"?>
-<w:styles xmlns:mc="http://schemas.openxmlformats.org/markup-compatibility/2006" xmlns:r="http://schemas.openxmlformats.org/officeDocument/2006/relationships" xmlns:w="http://schemas.openxmlformats.org/wordprocessingml/2006/main" xmlns:w14="http://schemas.microsoft.com/office/word/2010/wordml" xmlns:w15="http://schemas.microsoft.com/office/word/2012/wordml" xmlns:w16cex="http://schemas.microsoft.com/office/word/2018/wordml/cex" xmlns:w16cid="http://schemas.microsoft.com/office/word/2016/wordml/cid" xmlns:w16="http://schemas.microsoft.com/office/word/2018/wordml" xmlns:w16se="http://schemas.microsoft.com/office/word/2015/wordml/symex" mc:Ignorable="w14 w15 w16se w16cid w16 w16cex">
+<w:styles xmlns:mc="http://schemas.openxmlformats.org/markup-compatibility/2006" xmlns:r="http://schemas.openxmlformats.org/officeDocument/2006/relationships" xmlns:w="http://schemas.openxmlformats.org/wordprocessingml/2006/main" xmlns:w14="http://schemas.microsoft.com/office/word/2010/wordml" xmlns:w15="http://schemas.microsoft.com/office/word/2012/wordml" xmlns:w16cex="http://schemas.microsoft.com/office/word/2018/wordml/cex" xmlns:w16cid="http://schemas.microsoft.com/office/word/2016/wordml/cid" xmlns:w16="http://schemas.microsoft.com/office/word/2018/wordml" xmlns:w16sdtdh="http://schemas.microsoft.com/office/word/2020/wordml/sdtdatahash" xmlns:w16se="http://schemas.microsoft.com/office/word/2015/wordml/symex" mc:Ignorable="w14 w15 w16se w16cid w16 w16cex w16sdtdh">
   <w:docDefaults>
     <w:rPrDefault>
       <w:rPr>
@@ -932,6 +1248,50 @@
     <w:semiHidden/>
     <w:unhideWhenUsed/>
   </w:style>
+  <w:style w:type="paragraph" w:styleId="Header">
+    <w:name w:val="header"/>
+    <w:basedOn w:val="Normal"/>
+    <w:link w:val="HeaderChar"/>
+    <w:uiPriority w:val="99"/>
+    <w:unhideWhenUsed/>
+    <w:rsid w:val="00810049"/>
+    <w:pPr>
+      <w:tabs>
+        <w:tab w:val="center" w:pos="4680"/>
+        <w:tab w:val="right" w:pos="9360"/>
+      </w:tabs>
+      <w:spacing w:after="0" w:line="240" w:lineRule="auto"/>
+    </w:pPr>
+  </w:style>
+  <w:style w:type="character" w:customStyle="1" w:styleId="HeaderChar">
+    <w:name w:val="Header Char"/>
+    <w:basedOn w:val="DefaultParagraphFont"/>
+    <w:link w:val="Header"/>
+    <w:uiPriority w:val="99"/>
+    <w:rsid w:val="00810049"/>
+  </w:style>
+  <w:style w:type="paragraph" w:styleId="Footer">
+    <w:name w:val="footer"/>
+    <w:basedOn w:val="Normal"/>
+    <w:link w:val="FooterChar"/>
+    <w:uiPriority w:val="99"/>
+    <w:unhideWhenUsed/>
+    <w:rsid w:val="00810049"/>
+    <w:pPr>
+      <w:tabs>
+        <w:tab w:val="center" w:pos="4680"/>
+        <w:tab w:val="right" w:pos="9360"/>
+      </w:tabs>
+      <w:spacing w:after="0" w:line="240" w:lineRule="auto"/>
+    </w:pPr>
+  </w:style>
+  <w:style w:type="character" w:customStyle="1" w:styleId="FooterChar">
+    <w:name w:val="Footer Char"/>
+    <w:basedOn w:val="DefaultParagraphFont"/>
+    <w:link w:val="Footer"/>
+    <w:uiPriority w:val="99"/>
+    <w:rsid w:val="00810049"/>
+  </w:style>
 </w:styles>
 </file>
 

</xml_diff>